<commit_message>
Template vẽ sơ đồ, đặc tả use case cho báo cáo tuan#1 #2
</commit_message>
<xml_diff>
--- a/Document/Template/templates.docx
+++ b/Document/Template/templates.docx
@@ -78,8 +78,6 @@
           </wp:inline>
         </w:drawing>
       </w:r>
-      <w:bookmarkStart w:id="0" w:name="_GoBack"/>
-      <w:bookmarkEnd w:id="0"/>
     </w:p>
     <w:p>
       <w:pPr>
@@ -837,60 +835,24 @@
                 <w:sz w:val="20"/>
                 <w:szCs w:val="20"/>
               </w:rPr>
-              <w:t>1. [</w:t>
-            </w:r>
-            <w:proofErr w:type="gramStart"/>
-            <w:r>
-              <w:rPr>
-                <w:rFonts w:ascii="Times New Roman" w:hAnsi="Times New Roman" w:cs="Times New Roman"/>
-                <w:sz w:val="20"/>
-                <w:szCs w:val="20"/>
-              </w:rPr>
-              <w:t>in</w:t>
-            </w:r>
-            <w:proofErr w:type="gramEnd"/>
-            <w:r>
-              <w:rPr>
-                <w:rFonts w:ascii="Times New Roman" w:hAnsi="Times New Roman" w:cs="Times New Roman"/>
-                <w:sz w:val="20"/>
-                <w:szCs w:val="20"/>
-              </w:rPr>
-              <w:t>] Admin chọn quản lý sản phẩm.</w:t>
-            </w:r>
-          </w:p>
-          <w:p>
-            <w:pPr>
-              <w:rPr>
-                <w:rFonts w:ascii="Times New Roman" w:hAnsi="Times New Roman" w:cs="Times New Roman"/>
-                <w:sz w:val="20"/>
-                <w:szCs w:val="20"/>
-              </w:rPr>
-            </w:pPr>
-            <w:r>
-              <w:rPr>
-                <w:rFonts w:ascii="Times New Roman" w:hAnsi="Times New Roman" w:cs="Times New Roman"/>
-                <w:sz w:val="20"/>
-                <w:szCs w:val="20"/>
-              </w:rPr>
-              <w:t>2. [</w:t>
-            </w:r>
-            <w:proofErr w:type="gramStart"/>
-            <w:r>
-              <w:rPr>
-                <w:rFonts w:ascii="Times New Roman" w:hAnsi="Times New Roman" w:cs="Times New Roman"/>
-                <w:sz w:val="20"/>
-                <w:szCs w:val="20"/>
-              </w:rPr>
-              <w:t>out</w:t>
-            </w:r>
-            <w:proofErr w:type="gramEnd"/>
-            <w:r>
-              <w:rPr>
-                <w:rFonts w:ascii="Times New Roman" w:hAnsi="Times New Roman" w:cs="Times New Roman"/>
-                <w:sz w:val="20"/>
-                <w:szCs w:val="20"/>
-              </w:rPr>
-              <w:t>] Hệ thống trả về danh sách sản phẩm.</w:t>
+              <w:t>1. [in] Admin chọn quản lý sản phẩm.</w:t>
+            </w:r>
+          </w:p>
+          <w:p>
+            <w:pPr>
+              <w:rPr>
+                <w:rFonts w:ascii="Times New Roman" w:hAnsi="Times New Roman" w:cs="Times New Roman"/>
+                <w:sz w:val="20"/>
+                <w:szCs w:val="20"/>
+              </w:rPr>
+            </w:pPr>
+            <w:r>
+              <w:rPr>
+                <w:rFonts w:ascii="Times New Roman" w:hAnsi="Times New Roman" w:cs="Times New Roman"/>
+                <w:sz w:val="20"/>
+                <w:szCs w:val="20"/>
+              </w:rPr>
+              <w:t>2. [out] Hệ thống trả về danh sách sản phẩm.</w:t>
             </w:r>
           </w:p>
           <w:p>
@@ -1928,7 +1890,7 @@
           <w:sz w:val="24"/>
           <w:szCs w:val="24"/>
         </w:rPr>
-        <w:t xml:space="preserve"> biên trái là 0</w:t>
+        <w:t xml:space="preserve"> cách biên là 1</w:t>
       </w:r>
       <w:r>
         <w:rPr>
@@ -2025,7 +1987,17 @@
           <w:sz w:val="24"/>
           <w:szCs w:val="24"/>
         </w:rPr>
-        <w:t xml:space="preserve"> biên trái là 0</w:t>
+        <w:t xml:space="preserve"> cách biên</w:t>
+      </w:r>
+      <w:bookmarkStart w:id="0" w:name="_GoBack"/>
+      <w:bookmarkEnd w:id="0"/>
+      <w:r>
+        <w:rPr>
+          <w:rFonts w:ascii="Times New Roman" w:hAnsi="Times New Roman" w:cs="Times New Roman"/>
+          <w:sz w:val="24"/>
+          <w:szCs w:val="24"/>
+        </w:rPr>
+        <w:t xml:space="preserve"> là 1</w:t>
       </w:r>
       <w:r>
         <w:rPr>

</xml_diff>